<commit_message>
Fix Double template width issue - Double template width was incorrectly set to 2.25 inches instead of 1.75 inches - Add proper handling for double template in _ensure_proper_centering method - Set total table width to 5.25 inches (3 * 1.75) for double template - Add double template row height (2.5 inches) to fix_table_row_heights function - Create test_double_template_width.py to verify the fix - All tests passing - Double template now correctly uses 1.75 inch width as intended
</commit_message>
<xml_diff>
--- a/src/core/generation/templates/Double.docx
+++ b/src/core/generation/templates/Double.docx
@@ -55,7 +55,7 @@
             <w:tr>
               <w:trPr>
                 <w:cantSplit/>
-                <w:trHeight w:hRule="exact" w:val="1966"/>
+                <w:trHeight w:hRule="exact" w:val="1778"/>
               </w:trPr>
               <w:tc>
                 <w:tcPr>
@@ -127,6 +127,9 @@
                     <w:gridCol w:w="576"/>
                   </w:tblGrid>
                   <w:tr>
+                    <w:trPr>
+                      <w:trHeight w:val="368"/>
+                    </w:trPr>
                     <w:tc>
                       <w:tcPr>
                         <w:tcW w:w="576" w:type="dxa"/>
@@ -180,7 +183,7 @@
           <w:tbl>
             <w:tblPr>
               <w:tblStyle w:val="TableGrid"/>
-              <w:tblpPr w:vertAnchor="page" w:horzAnchor="margin" w:tblpX="87" w:tblpY="2449"/>
+              <w:tblpPr w:vertAnchor="page" w:horzAnchor="margin" w:tblpX="90" w:tblpY="2312"/>
               <w:tblOverlap w:val="never"/>
               <w:tblW w:w="2340" w:type="dxa"/>
               <w:tblBorders>
@@ -199,8 +202,8 @@
               <w:tblLook w:val="04A0" w:firstRow="1" w:lastRow="0" w:firstColumn="1" w:lastColumn="0" w:noHBand="0" w:noVBand="1"/>
             </w:tblPr>
             <w:tblGrid>
-              <w:gridCol w:w="1057"/>
-              <w:gridCol w:w="1283"/>
+              <w:gridCol w:w="967"/>
+              <w:gridCol w:w="1373"/>
             </w:tblGrid>
             <w:tr>
               <w:trPr>
@@ -209,7 +212,7 @@
               </w:trPr>
               <w:tc>
                 <w:tcPr>
-                  <w:tcW w:w="1057" w:type="dxa"/>
+                  <w:tcW w:w="967" w:type="dxa"/>
                   <w:shd w:val="clear" w:color="auto" w:fill="FFFFFF" w:themeFill="background1"/>
                   <w:noWrap/>
                   <w:vAlign w:val="center"/>
@@ -234,7 +237,7 @@
               </w:tc>
               <w:tc>
                 <w:tcPr>
-                  <w:tcW w:w="1283" w:type="dxa"/>
+                  <w:tcW w:w="1373" w:type="dxa"/>
                   <w:tcBorders>
                     <w:left w:val="nil"/>
                   </w:tcBorders>

</xml_diff>

<commit_message>
Fix: Restore Arial Black font for price text and improve lineage handling for Classic Types
</commit_message>
<xml_diff>
--- a/src/core/generation/templates/Double.docx
+++ b/src/core/generation/templates/Double.docx
@@ -21,7 +21,7 @@
       <w:tr>
         <w:trPr>
           <w:cantSplit/>
-          <w:trHeight w:hRule="exact" w:val="3240"/>
+          <w:trHeight w:hRule="exact" w:val="3600"/>
           <w:jc w:val="center"/>
         </w:trPr>
         <w:tc>
@@ -55,7 +55,7 @@
             <w:tr>
               <w:trPr>
                 <w:cantSplit/>
-                <w:trHeight w:hRule="exact" w:val="1778"/>
+                <w:trHeight w:hRule="exact" w:val="2146"/>
               </w:trPr>
               <w:tc>
                 <w:tcPr>
@@ -118,37 +118,39 @@
                 <w:tbl>
                   <w:tblPr>
                     <w:tblStyle w:val="TableGrid"/>
-                    <w:tblpPr w:leftFromText="187" w:rightFromText="187" w:vertAnchor="page" w:horzAnchor="margin" w:tblpXSpec="right" w:tblpY="1215"/>
+                    <w:tblpPr w:leftFromText="187" w:rightFromText="187" w:vertAnchor="page" w:horzAnchor="margin" w:tblpXSpec="right" w:tblpY="1594"/>
                     <w:tblOverlap w:val="never"/>
                     <w:tblW w:w="0" w:type="auto"/>
                     <w:tblLook w:val="04A0" w:firstRow="1" w:lastRow="0" w:firstColumn="1" w:lastColumn="0" w:noHBand="0" w:noVBand="1"/>
                   </w:tblPr>
                   <w:tblGrid>
-                    <w:gridCol w:w="576"/>
+                    <w:gridCol w:w="470"/>
                   </w:tblGrid>
                   <w:tr>
                     <w:trPr>
-                      <w:trHeight w:val="368"/>
+                      <w:trHeight w:val="300"/>
                     </w:trPr>
                     <w:tc>
                       <w:tcPr>
-                        <w:tcW w:w="576" w:type="dxa"/>
+                        <w:tcW w:w="470" w:type="dxa"/>
                         <w:tcBorders>
                           <w:top w:val="nil"/>
                           <w:left w:val="nil"/>
                           <w:bottom w:val="nil"/>
                           <w:right w:val="nil"/>
                         </w:tcBorders>
+                        <w:vAlign w:val="center"/>
                       </w:tcPr>
                       <w:p>
                         <w:pPr>
                           <w:spacing w:line="216" w:lineRule="auto"/>
+                          <w:jc w:val="center"/>
                           <w:rPr>
                             <w:rFonts w:ascii="Arial" w:hAnsi="Arial" w:cs="Arial"/>
                             <w:b/>
                             <w:bCs/>
-                            <w:sz w:val="13"/>
-                            <w:szCs w:val="13"/>
+                            <w:sz w:val="11"/>
+                            <w:szCs w:val="11"/>
                           </w:rPr>
                         </w:pPr>
                         <w:r>
@@ -156,8 +158,8 @@
                             <w:rFonts w:ascii="Arial" w:hAnsi="Arial" w:cs="Arial"/>
                             <w:b/>
                             <w:bCs/>
-                            <w:sz w:val="13"/>
-                            <w:szCs w:val="13"/>
+                            <w:sz w:val="11"/>
+                            <w:szCs w:val="11"/>
                           </w:rPr>
                           <w:t>{{Label1.DOH}}</w:t>
                         </w:r>
@@ -183,7 +185,7 @@
           <w:tbl>
             <w:tblPr>
               <w:tblStyle w:val="TableGrid"/>
-              <w:tblpPr w:vertAnchor="page" w:horzAnchor="margin" w:tblpX="90" w:tblpY="2312"/>
+              <w:tblpPr w:vertAnchor="page" w:horzAnchor="margin" w:tblpX="90" w:tblpY="2624"/>
               <w:tblOverlap w:val="never"/>
               <w:tblW w:w="2340" w:type="dxa"/>
               <w:tblBorders>
@@ -202,17 +204,17 @@
               <w:tblLook w:val="04A0" w:firstRow="1" w:lastRow="0" w:firstColumn="1" w:lastColumn="0" w:noHBand="0" w:noVBand="1"/>
             </w:tblPr>
             <w:tblGrid>
-              <w:gridCol w:w="967"/>
-              <w:gridCol w:w="1373"/>
+              <w:gridCol w:w="1080"/>
+              <w:gridCol w:w="1260"/>
             </w:tblGrid>
             <w:tr>
               <w:trPr>
                 <w:cantSplit/>
-                <w:trHeight w:val="740"/>
+                <w:trHeight w:hRule="exact" w:val="897"/>
               </w:trPr>
               <w:tc>
                 <w:tcPr>
-                  <w:tcW w:w="967" w:type="dxa"/>
+                  <w:tcW w:w="1080" w:type="dxa"/>
                   <w:shd w:val="clear" w:color="auto" w:fill="FFFFFF" w:themeFill="background1"/>
                   <w:noWrap/>
                   <w:vAlign w:val="center"/>
@@ -220,6 +222,8 @@
                 <w:p>
                   <w:pPr>
                     <w:rPr>
+                      <w:b/>
+                      <w:bCs/>
                       <w:sz w:val="18"/>
                       <w:szCs w:val="18"/>
                     </w:rPr>
@@ -227,6 +231,8 @@
                   <w:r>
                     <w:rPr>
                       <w:rFonts w:ascii="Arial" w:hAnsi="Arial" w:cs="Arial"/>
+                      <w:b/>
+                      <w:bCs/>
                       <w:sz w:val="18"/>
                       <w:szCs w:val="18"/>
                       <w:shd w:val="clear" w:color="auto" w:fill="FFFFFF" w:themeFill="background1"/>
@@ -237,7 +243,7 @@
               </w:tc>
               <w:tc>
                 <w:tcPr>
-                  <w:tcW w:w="1373" w:type="dxa"/>
+                  <w:tcW w:w="1260" w:type="dxa"/>
                   <w:tcBorders>
                     <w:left w:val="nil"/>
                   </w:tcBorders>

</xml_diff>

<commit_message>
Ensure classic types without lineage values default to HYBRID - enhanced lineage normalization logic
</commit_message>
<xml_diff>
--- a/src/core/generation/templates/Double.docx
+++ b/src/core/generation/templates/Double.docx
@@ -4,10 +4,9 @@
   <w:body>
     <w:tbl>
       <w:tblPr>
-        <w:tblpPr w:leftFromText="187" w:rightFromText="187" w:vertAnchor="page" w:horzAnchor="page" w:tblpXSpec="center" w:tblpY="2084"/>
+        <w:tblpPr w:leftFromText="187" w:rightFromText="187" w:vertAnchor="page" w:horzAnchor="page" w:tblpXSpec="center" w:tblpY="2089"/>
         <w:tblOverlap w:val="never"/>
         <w:tblW w:w="2520" w:type="dxa"/>
-        <w:jc w:val="center"/>
         <w:tblLayout w:type="fixed"/>
         <w:tblCellMar>
           <w:left w:w="15" w:type="dxa"/>
@@ -22,7 +21,6 @@
         <w:trPr>
           <w:cantSplit/>
           <w:trHeight w:hRule="exact" w:val="3600"/>
-          <w:jc w:val="center"/>
         </w:trPr>
         <w:tc>
           <w:tcPr>
@@ -34,7 +32,7 @@
             <w:tblPr>
               <w:tblpPr w:leftFromText="187" w:rightFromText="187" w:vertAnchor="page" w:horzAnchor="margin" w:tblpX="90" w:tblpY="97"/>
               <w:tblOverlap w:val="never"/>
-              <w:tblW w:w="2340" w:type="dxa"/>
+              <w:tblW w:w="2378" w:type="dxa"/>
               <w:tblBorders>
                 <w:top w:val="single" w:sz="4" w:space="0" w:color="FFFFFF" w:themeColor="background1"/>
                 <w:left w:val="single" w:sz="4" w:space="0" w:color="FFFFFF" w:themeColor="background1"/>
@@ -50,16 +48,16 @@
               <w:tblLook w:val="0000" w:firstRow="0" w:lastRow="0" w:firstColumn="0" w:lastColumn="0" w:noHBand="0" w:noVBand="0"/>
             </w:tblPr>
             <w:tblGrid>
-              <w:gridCol w:w="2340"/>
+              <w:gridCol w:w="2378"/>
             </w:tblGrid>
             <w:tr>
               <w:trPr>
                 <w:cantSplit/>
-                <w:trHeight w:hRule="exact" w:val="2146"/>
+                <w:trHeight w:hRule="exact" w:val="2175"/>
               </w:trPr>
               <w:tc>
                 <w:tcPr>
-                  <w:tcW w:w="2340" w:type="dxa"/>
+                  <w:tcW w:w="2378" w:type="dxa"/>
                   <w:tcBorders>
                     <w:top w:val="nil"/>
                     <w:left w:val="nil"/>
@@ -70,7 +68,7 @@
                   <w:tcMar>
                     <w:top w:w="72" w:type="dxa"/>
                     <w:left w:w="115" w:type="dxa"/>
-                    <w:right w:w="115" w:type="dxa"/>
+                    <w:right w:w="14" w:type="dxa"/>
                   </w:tcMar>
                 </w:tcPr>
                 <w:p>
@@ -118,21 +116,21 @@
                 <w:tbl>
                   <w:tblPr>
                     <w:tblStyle w:val="TableGrid"/>
-                    <w:tblpPr w:leftFromText="187" w:rightFromText="187" w:vertAnchor="page" w:horzAnchor="margin" w:tblpXSpec="right" w:tblpY="1594"/>
+                    <w:tblpPr w:leftFromText="187" w:rightFromText="187" w:vertAnchor="page" w:horzAnchor="margin" w:tblpXSpec="right" w:tblpY="1794"/>
                     <w:tblOverlap w:val="never"/>
                     <w:tblW w:w="0" w:type="auto"/>
                     <w:tblLook w:val="04A0" w:firstRow="1" w:lastRow="0" w:firstColumn="1" w:lastColumn="0" w:noHBand="0" w:noVBand="1"/>
                   </w:tblPr>
                   <w:tblGrid>
-                    <w:gridCol w:w="470"/>
+                    <w:gridCol w:w="366"/>
                   </w:tblGrid>
                   <w:tr>
                     <w:trPr>
-                      <w:trHeight w:val="300"/>
+                      <w:trHeight w:val="178"/>
                     </w:trPr>
                     <w:tc>
                       <w:tcPr>
-                        <w:tcW w:w="470" w:type="dxa"/>
+                        <w:tcW w:w="366" w:type="dxa"/>
                         <w:tcBorders>
                           <w:top w:val="nil"/>
                           <w:left w:val="nil"/>
@@ -149,8 +147,8 @@
                             <w:rFonts w:ascii="Arial" w:hAnsi="Arial" w:cs="Arial"/>
                             <w:b/>
                             <w:bCs/>
-                            <w:sz w:val="11"/>
-                            <w:szCs w:val="11"/>
+                            <w:sz w:val="8"/>
+                            <w:szCs w:val="8"/>
                           </w:rPr>
                         </w:pPr>
                         <w:r>
@@ -158,8 +156,8 @@
                             <w:rFonts w:ascii="Arial" w:hAnsi="Arial" w:cs="Arial"/>
                             <w:b/>
                             <w:bCs/>
-                            <w:sz w:val="11"/>
-                            <w:szCs w:val="11"/>
+                            <w:sz w:val="8"/>
+                            <w:szCs w:val="8"/>
                           </w:rPr>
                           <w:t>{{Label1.DOH}}</w:t>
                         </w:r>
@@ -312,13 +310,6 @@
           <w:vanish/>
         </w:rPr>
       </w:pPr>
-      <w:r>
-        <w:rPr>
-          <w:rFonts w:ascii="Arial" w:hAnsi="Arial"/>
-          <w:b/>
-        </w:rPr>
-        <w:tab/>
-      </w:r>
     </w:p>
     <w:sectPr>
       <w:type w:val="continuous"/>

</xml_diff>